<commit_message>
Renamed some lab 2 files and added comments
</commit_message>
<xml_diff>
--- a/Labs/Lab01/Lab01_CodeReview_2025.docx
+++ b/Labs/Lab01/Lab01_CodeReview_2025.docx
@@ -1167,13 +1167,7 @@
               <w:spacing w:after="0" w:line="240" w:lineRule="auto"/>
             </w:pPr>
             <w:r>
-              <w:t xml:space="preserve">Application satisfies all requirements and functions correctly?  Screen shots of application running in </w:t>
-            </w:r>
-            <w:r>
-              <w:t>a</w:t>
-            </w:r>
-            <w:r>
-              <w:t xml:space="preserve"> browser are included?</w:t>
+              <w:t>Application satisfies all requirements and functions correctly?</w:t>
             </w:r>
           </w:p>
           <w:p>
@@ -1622,13 +1616,7 @@
               <w:spacing w:after="0" w:line="240" w:lineRule="auto"/>
             </w:pPr>
             <w:r>
-              <w:t>Application satisfies all requirements and functions correctly?  Screen shots of application running i</w:t>
-            </w:r>
-            <w:r>
-              <w:t>n a</w:t>
-            </w:r>
-            <w:r>
-              <w:t xml:space="preserve"> browser are included?</w:t>
+              <w:t>Application satisfies all requirements and functions correctly?</w:t>
             </w:r>
           </w:p>
           <w:p>
@@ -1904,13 +1892,7 @@
               <w:spacing w:after="0" w:line="240" w:lineRule="auto"/>
             </w:pPr>
             <w:r>
-              <w:t xml:space="preserve">Application satisfies all requirements and functions correctly?  Screen shots of application running in </w:t>
-            </w:r>
-            <w:r>
-              <w:t>a</w:t>
-            </w:r>
-            <w:r>
-              <w:t xml:space="preserve"> browser are included?</w:t>
+              <w:t>Application satisfies all requirements and functions correctly?</w:t>
             </w:r>
           </w:p>
           <w:p>

</xml_diff>